<commit_message>
Add feedback on dedicated account report
</commit_message>
<xml_diff>
--- a/docassemble/ssareportchangesletter/data/templates/dedicated_account_appendix.docx
+++ b/docassemble/ssareportchangesletter/data/templates/dedicated_account_appendix.docx
@@ -1,6 +1,6 @@
 
 <file path=word/document.xml><?xml version="1.0" encoding="utf-8"?>
-<w:document xmlns:wpc="http://schemas.microsoft.com/office/word/2010/wordprocessingCanvas" xmlns:cx="http://schemas.microsoft.com/office/drawing/2014/chartex" xmlns:cx1="http://schemas.microsoft.com/office/drawing/2015/9/8/chartex" xmlns:cx2="http://schemas.microsoft.com/office/drawing/2015/10/21/chartex" xmlns:cx3="http://schemas.microsoft.com/office/drawing/2016/5/9/chartex" xmlns:cx4="http://schemas.microsoft.com/office/drawing/2016/5/10/chartex" xmlns:cx5="http://schemas.microsoft.com/office/drawing/2016/5/11/chartex" xmlns:cx6="http://schemas.microsoft.com/office/drawing/2016/5/12/chartex" xmlns:cx7="http://schemas.microsoft.com/office/drawing/2016/5/13/chartex" xmlns:cx8="http://schemas.microsoft.com/office/drawing/2016/5/14/chartex" xmlns:mc="http://schemas.openxmlformats.org/markup-compatibility/2006" xmlns:aink="http://schemas.microsoft.com/office/drawing/2016/ink" xmlns:am3d="http://schemas.microsoft.com/office/drawing/2017/model3d" xmlns:o="urn:schemas-microsoft-com:office:office" xmlns:r="http://schemas.openxmlformats.org/officeDocument/2006/relationships" xmlns:m="http://schemas.openxmlformats.org/officeDocument/2006/math" xmlns:v="urn:schemas-microsoft-com:vml" xmlns:wp14="http://schemas.microsoft.com/office/word/2010/wordprocessingDrawing" xmlns:wp="http://schemas.openxmlformats.org/drawingml/2006/wordprocessingDrawing" xmlns:w10="urn:schemas-microsoft-com:office:word" xmlns:w="http://schemas.openxmlformats.org/wordprocessingml/2006/main" xmlns:w14="http://schemas.microsoft.com/office/word/2010/wordml" xmlns:w15="http://schemas.microsoft.com/office/word/2012/wordml" xmlns:w16cid="http://schemas.microsoft.com/office/word/2016/wordml/cid" xmlns:w16se="http://schemas.microsoft.com/office/word/2015/wordml/symex" xmlns:wpg="http://schemas.microsoft.com/office/word/2010/wordprocessingGroup" xmlns:wpi="http://schemas.microsoft.com/office/word/2010/wordprocessingInk" xmlns:wne="http://schemas.microsoft.com/office/word/2006/wordml" xmlns:wps="http://schemas.microsoft.com/office/word/2010/wordprocessingShape" mc:Ignorable="w14 w15 w16se w16cid wp14">
+<w:document xmlns:wpc="http://schemas.microsoft.com/office/word/2010/wordprocessingCanvas" xmlns:cx="http://schemas.microsoft.com/office/drawing/2014/chartex" xmlns:cx1="http://schemas.microsoft.com/office/drawing/2015/9/8/chartex" xmlns:cx2="http://schemas.microsoft.com/office/drawing/2015/10/21/chartex" xmlns:cx3="http://schemas.microsoft.com/office/drawing/2016/5/9/chartex" xmlns:cx4="http://schemas.microsoft.com/office/drawing/2016/5/10/chartex" xmlns:cx5="http://schemas.microsoft.com/office/drawing/2016/5/11/chartex" xmlns:cx6="http://schemas.microsoft.com/office/drawing/2016/5/12/chartex" xmlns:cx7="http://schemas.microsoft.com/office/drawing/2016/5/13/chartex" xmlns:cx8="http://schemas.microsoft.com/office/drawing/2016/5/14/chartex" xmlns:mc="http://schemas.openxmlformats.org/markup-compatibility/2006" xmlns:aink="http://schemas.microsoft.com/office/drawing/2016/ink" xmlns:am3d="http://schemas.microsoft.com/office/drawing/2017/model3d" xmlns:o="urn:schemas-microsoft-com:office:office" xmlns:r="http://schemas.openxmlformats.org/officeDocument/2006/relationships" xmlns:m="http://schemas.openxmlformats.org/officeDocument/2006/math" xmlns:v="urn:schemas-microsoft-com:vml" xmlns:wp14="http://schemas.microsoft.com/office/word/2010/wordprocessingDrawing" xmlns:wp="http://schemas.openxmlformats.org/drawingml/2006/wordprocessingDrawing" xmlns:w10="urn:schemas-microsoft-com:office:word" xmlns:w="http://schemas.openxmlformats.org/wordprocessingml/2006/main" xmlns:w14="http://schemas.microsoft.com/office/word/2010/wordml" xmlns:w15="http://schemas.microsoft.com/office/word/2012/wordml" xmlns:w16cex="http://schemas.microsoft.com/office/word/2018/wordml/cex" xmlns:w16cid="http://schemas.microsoft.com/office/word/2016/wordml/cid" xmlns:w16="http://schemas.microsoft.com/office/word/2018/wordml" xmlns:w16sdtdh="http://schemas.microsoft.com/office/word/2020/wordml/sdtdatahash" xmlns:w16se="http://schemas.microsoft.com/office/word/2015/wordml/symex" xmlns:wpg="http://schemas.microsoft.com/office/word/2010/wordprocessingGroup" xmlns:wpi="http://schemas.microsoft.com/office/word/2010/wordprocessingInk" xmlns:wne="http://schemas.microsoft.com/office/word/2006/wordml" xmlns:wps="http://schemas.microsoft.com/office/word/2010/wordprocessingShape" mc:Ignorable="w14 w15 w16se w16cid w16 w16cex w16sdtdh wp14">
   <w:body>
     <w:p>
       <w:pPr>
@@ -13,7 +13,13 @@
         <w:rPr>
           <w:rFonts w:ascii="Arial" w:hAnsi="Arial" w:cs="Arial"/>
         </w:rPr>
-        <w:t>Appendix to Representative Payee Report of Benefits and Dedicated Account</w:t>
+        <w:t>Addendum</w:t>
+      </w:r>
+      <w:r>
+        <w:rPr>
+          <w:rFonts w:ascii="Arial" w:hAnsi="Arial" w:cs="Arial"/>
+        </w:rPr>
+        <w:t xml:space="preserve"> to Representative Payee Report of Benefits and Dedicated Account</w:t>
       </w:r>
     </w:p>
     <w:p/>
@@ -273,10 +279,7 @@
         <w:t>}</w:t>
       </w:r>
     </w:p>
-    <w:p>
-      <w:bookmarkStart w:id="0" w:name="_GoBack"/>
-      <w:bookmarkEnd w:id="0"/>
-    </w:p>
+    <w:p/>
     <w:p>
       <w:pPr>
         <w:pStyle w:val="Heading2"/>
@@ -510,15 +513,15 @@
         <w:tblLook w:val="04A0" w:firstRow="1" w:lastRow="0" w:firstColumn="1" w:lastColumn="0" w:noHBand="0" w:noVBand="1"/>
       </w:tblPr>
       <w:tblGrid>
-        <w:gridCol w:w="1531"/>
-        <w:gridCol w:w="2753"/>
-        <w:gridCol w:w="2082"/>
-        <w:gridCol w:w="2984"/>
+        <w:gridCol w:w="1401"/>
+        <w:gridCol w:w="2501"/>
+        <w:gridCol w:w="2739"/>
+        <w:gridCol w:w="2709"/>
       </w:tblGrid>
       <w:tr>
         <w:tc>
           <w:tcPr>
-            <w:tcW w:w="2337" w:type="dxa"/>
+            <w:tcW w:w="1531" w:type="dxa"/>
           </w:tcPr>
           <w:p>
             <w:pPr>
@@ -548,7 +551,7 @@
         </w:tc>
         <w:tc>
           <w:tcPr>
-            <w:tcW w:w="2337" w:type="dxa"/>
+            <w:tcW w:w="1524" w:type="dxa"/>
           </w:tcPr>
           <w:p>
             <w:pPr>
@@ -570,7 +573,7 @@
         </w:tc>
         <w:tc>
           <w:tcPr>
-            <w:tcW w:w="2338" w:type="dxa"/>
+            <w:tcW w:w="3311" w:type="dxa"/>
           </w:tcPr>
           <w:p>
             <w:pPr>
@@ -587,12 +590,20 @@
                 <w:bCs/>
               </w:rPr>
               <w:t>Description</w:t>
+            </w:r>
+            <w:r>
+              <w:rPr>
+                <w:rFonts w:ascii="Arial" w:hAnsi="Arial" w:cs="Arial"/>
+                <w:b/>
+                <w:bCs/>
+              </w:rPr>
+              <w:t xml:space="preserve"> and purpose</w:t>
             </w:r>
           </w:p>
         </w:tc>
         <w:tc>
           <w:tcPr>
-            <w:tcW w:w="2338" w:type="dxa"/>
+            <w:tcW w:w="2984" w:type="dxa"/>
           </w:tcPr>
           <w:p>
             <w:pPr>
@@ -651,7 +662,7 @@
       <w:tr>
         <w:tc>
           <w:tcPr>
-            <w:tcW w:w="2337" w:type="dxa"/>
+            <w:tcW w:w="1531" w:type="dxa"/>
           </w:tcPr>
           <w:p>
             <w:pPr>
@@ -669,7 +680,7 @@
         </w:tc>
         <w:tc>
           <w:tcPr>
-            <w:tcW w:w="2337" w:type="dxa"/>
+            <w:tcW w:w="1524" w:type="dxa"/>
           </w:tcPr>
           <w:p>
             <w:pPr>
@@ -687,7 +698,7 @@
         </w:tc>
         <w:tc>
           <w:tcPr>
-            <w:tcW w:w="2338" w:type="dxa"/>
+            <w:tcW w:w="3311" w:type="dxa"/>
           </w:tcPr>
           <w:p>
             <w:pPr>
@@ -700,12 +711,111 @@
                 <w:rFonts w:ascii="Times New Roman" w:hAnsi="Times New Roman" w:cs="Times New Roman"/>
               </w:rPr>
               <w:t>{{ expenditure.description }}</w:t>
+            </w:r>
+          </w:p>
+          <w:p>
+            <w:pPr>
+              <w:rPr>
+                <w:rFonts w:ascii="Times New Roman" w:hAnsi="Times New Roman" w:cs="Times New Roman"/>
+              </w:rPr>
+            </w:pPr>
+            <w:r>
+              <w:rPr>
+                <w:rFonts w:ascii="Times New Roman" w:hAnsi="Times New Roman" w:cs="Times New Roman"/>
+              </w:rPr>
+              <w:t>{% if expenditure.</w:t>
+            </w:r>
+            <w:r>
+              <w:rPr>
+                <w:rFonts w:ascii="Times New Roman" w:hAnsi="Times New Roman" w:cs="Times New Roman"/>
+              </w:rPr>
+              <w:t>preapproved</w:t>
+            </w:r>
+            <w:r>
+              <w:rPr>
+                <w:rFonts w:ascii="Times New Roman" w:hAnsi="Times New Roman" w:cs="Times New Roman"/>
+              </w:rPr>
+              <w:t xml:space="preserve"> %}</w:t>
+            </w:r>
+            <w:r>
+              <w:rPr>
+                <w:rFonts w:ascii="Times New Roman" w:hAnsi="Times New Roman" w:cs="Times New Roman"/>
+                <w:b/>
+                <w:bCs/>
+              </w:rPr>
+              <w:t xml:space="preserve">Pre approved by SSA: </w:t>
+            </w:r>
+            <w:r>
+              <w:rPr>
+                <w:rFonts w:ascii="Times New Roman" w:hAnsi="Times New Roman" w:cs="Times New Roman"/>
+              </w:rPr>
+              <w:t>{{ expenditure.</w:t>
+            </w:r>
+            <w:r>
+              <w:rPr>
+                <w:rFonts w:ascii="Times New Roman" w:hAnsi="Times New Roman" w:cs="Times New Roman"/>
+              </w:rPr>
+              <w:t>preapproval_date_how</w:t>
+            </w:r>
+            <w:r>
+              <w:rPr>
+                <w:rFonts w:ascii="Times New Roman" w:hAnsi="Times New Roman" w:cs="Times New Roman"/>
+              </w:rPr>
+              <w:t xml:space="preserve"> }}</w:t>
+            </w:r>
+          </w:p>
+          <w:p>
+            <w:pPr>
+              <w:rPr>
+                <w:rFonts w:ascii="Times New Roman" w:hAnsi="Times New Roman" w:cs="Times New Roman"/>
+              </w:rPr>
+            </w:pPr>
+            <w:r>
+              <w:rPr>
+                <w:rFonts w:ascii="Times New Roman" w:hAnsi="Times New Roman" w:cs="Times New Roman"/>
+              </w:rPr>
+              <w:t>{% endif %}</w:t>
+            </w:r>
+          </w:p>
+          <w:p>
+            <w:pPr>
+              <w:rPr>
+                <w:rFonts w:ascii="Times New Roman" w:hAnsi="Times New Roman" w:cs="Times New Roman"/>
+              </w:rPr>
+            </w:pPr>
+          </w:p>
+          <w:p>
+            <w:pPr>
+              <w:rPr>
+                <w:rFonts w:ascii="Times New Roman" w:hAnsi="Times New Roman" w:cs="Times New Roman"/>
+              </w:rPr>
+            </w:pPr>
+            <w:r>
+              <w:rPr>
+                <w:rFonts w:ascii="Times New Roman" w:hAnsi="Times New Roman" w:cs="Times New Roman"/>
+              </w:rPr>
+              <w:t>{{ expenditure.</w:t>
+            </w:r>
+            <w:r>
+              <w:t xml:space="preserve"> </w:t>
+            </w:r>
+            <w:r>
+              <w:rPr>
+                <w:rFonts w:ascii="Times New Roman" w:hAnsi="Times New Roman" w:cs="Times New Roman"/>
+              </w:rPr>
+              <w:t>detailed_purpose</w:t>
+            </w:r>
+            <w:r>
+              <w:rPr>
+                <w:rFonts w:ascii="Times New Roman" w:hAnsi="Times New Roman" w:cs="Times New Roman"/>
+              </w:rPr>
+              <w:t xml:space="preserve"> }}</w:t>
             </w:r>
           </w:p>
         </w:tc>
         <w:tc>
           <w:tcPr>
-            <w:tcW w:w="2338" w:type="dxa"/>
+            <w:tcW w:w="2984" w:type="dxa"/>
           </w:tcPr>
           <w:p>
             <w:pPr>
@@ -742,6 +852,7 @@
           </w:tcPr>
           <w:p>
             <w:r>
+              <w:lastRenderedPageBreak/>
               <w:t>{%tr endfor %}</w:t>
             </w:r>
           </w:p>
@@ -765,7 +876,7 @@
 </file>
 
 <file path=word/endnotes.xml><?xml version="1.0" encoding="utf-8"?>
-<w:endnotes xmlns:wpc="http://schemas.microsoft.com/office/word/2010/wordprocessingCanvas" xmlns:cx="http://schemas.microsoft.com/office/drawing/2014/chartex" xmlns:cx1="http://schemas.microsoft.com/office/drawing/2015/9/8/chartex" xmlns:cx2="http://schemas.microsoft.com/office/drawing/2015/10/21/chartex" xmlns:cx3="http://schemas.microsoft.com/office/drawing/2016/5/9/chartex" xmlns:cx4="http://schemas.microsoft.com/office/drawing/2016/5/10/chartex" xmlns:cx5="http://schemas.microsoft.com/office/drawing/2016/5/11/chartex" xmlns:cx6="http://schemas.microsoft.com/office/drawing/2016/5/12/chartex" xmlns:cx7="http://schemas.microsoft.com/office/drawing/2016/5/13/chartex" xmlns:cx8="http://schemas.microsoft.com/office/drawing/2016/5/14/chartex" xmlns:mc="http://schemas.openxmlformats.org/markup-compatibility/2006" xmlns:aink="http://schemas.microsoft.com/office/drawing/2016/ink" xmlns:am3d="http://schemas.microsoft.com/office/drawing/2017/model3d" xmlns:o="urn:schemas-microsoft-com:office:office" xmlns:r="http://schemas.openxmlformats.org/officeDocument/2006/relationships" xmlns:m="http://schemas.openxmlformats.org/officeDocument/2006/math" xmlns:v="urn:schemas-microsoft-com:vml" xmlns:wp14="http://schemas.microsoft.com/office/word/2010/wordprocessingDrawing" xmlns:wp="http://schemas.openxmlformats.org/drawingml/2006/wordprocessingDrawing" xmlns:w10="urn:schemas-microsoft-com:office:word" xmlns:w="http://schemas.openxmlformats.org/wordprocessingml/2006/main" xmlns:w14="http://schemas.microsoft.com/office/word/2010/wordml" xmlns:w15="http://schemas.microsoft.com/office/word/2012/wordml" xmlns:w16cid="http://schemas.microsoft.com/office/word/2016/wordml/cid" xmlns:w16se="http://schemas.microsoft.com/office/word/2015/wordml/symex" xmlns:wpg="http://schemas.microsoft.com/office/word/2010/wordprocessingGroup" xmlns:wpi="http://schemas.microsoft.com/office/word/2010/wordprocessingInk" xmlns:wne="http://schemas.microsoft.com/office/word/2006/wordml" xmlns:wps="http://schemas.microsoft.com/office/word/2010/wordprocessingShape" mc:Ignorable="w14 w15 w16se w16cid wp14">
+<w:endnotes xmlns:wpc="http://schemas.microsoft.com/office/word/2010/wordprocessingCanvas" xmlns:cx="http://schemas.microsoft.com/office/drawing/2014/chartex" xmlns:cx1="http://schemas.microsoft.com/office/drawing/2015/9/8/chartex" xmlns:cx2="http://schemas.microsoft.com/office/drawing/2015/10/21/chartex" xmlns:cx3="http://schemas.microsoft.com/office/drawing/2016/5/9/chartex" xmlns:cx4="http://schemas.microsoft.com/office/drawing/2016/5/10/chartex" xmlns:cx5="http://schemas.microsoft.com/office/drawing/2016/5/11/chartex" xmlns:cx6="http://schemas.microsoft.com/office/drawing/2016/5/12/chartex" xmlns:cx7="http://schemas.microsoft.com/office/drawing/2016/5/13/chartex" xmlns:cx8="http://schemas.microsoft.com/office/drawing/2016/5/14/chartex" xmlns:mc="http://schemas.openxmlformats.org/markup-compatibility/2006" xmlns:aink="http://schemas.microsoft.com/office/drawing/2016/ink" xmlns:am3d="http://schemas.microsoft.com/office/drawing/2017/model3d" xmlns:o="urn:schemas-microsoft-com:office:office" xmlns:r="http://schemas.openxmlformats.org/officeDocument/2006/relationships" xmlns:m="http://schemas.openxmlformats.org/officeDocument/2006/math" xmlns:v="urn:schemas-microsoft-com:vml" xmlns:wp14="http://schemas.microsoft.com/office/word/2010/wordprocessingDrawing" xmlns:wp="http://schemas.openxmlformats.org/drawingml/2006/wordprocessingDrawing" xmlns:w10="urn:schemas-microsoft-com:office:word" xmlns:w="http://schemas.openxmlformats.org/wordprocessingml/2006/main" xmlns:w14="http://schemas.microsoft.com/office/word/2010/wordml" xmlns:w15="http://schemas.microsoft.com/office/word/2012/wordml" xmlns:w16cex="http://schemas.microsoft.com/office/word/2018/wordml/cex" xmlns:w16cid="http://schemas.microsoft.com/office/word/2016/wordml/cid" xmlns:w16="http://schemas.microsoft.com/office/word/2018/wordml" xmlns:w16sdtdh="http://schemas.microsoft.com/office/word/2020/wordml/sdtdatahash" xmlns:w16se="http://schemas.microsoft.com/office/word/2015/wordml/symex" xmlns:wpg="http://schemas.microsoft.com/office/word/2010/wordprocessingGroup" xmlns:wpi="http://schemas.microsoft.com/office/word/2010/wordprocessingInk" xmlns:wne="http://schemas.microsoft.com/office/word/2006/wordml" xmlns:wps="http://schemas.microsoft.com/office/word/2010/wordprocessingShape" mc:Ignorable="w14 w15 w16se w16cid w16 w16cex w16sdtdh wp14">
   <w:endnote w:type="separator" w:id="-1">
     <w:p>
       <w:pPr>
@@ -790,7 +901,7 @@
 </file>
 
 <file path=word/footer1.xml><?xml version="1.0" encoding="utf-8"?>
-<w:ftr xmlns:wpc="http://schemas.microsoft.com/office/word/2010/wordprocessingCanvas" xmlns:cx="http://schemas.microsoft.com/office/drawing/2014/chartex" xmlns:cx1="http://schemas.microsoft.com/office/drawing/2015/9/8/chartex" xmlns:cx2="http://schemas.microsoft.com/office/drawing/2015/10/21/chartex" xmlns:cx3="http://schemas.microsoft.com/office/drawing/2016/5/9/chartex" xmlns:cx4="http://schemas.microsoft.com/office/drawing/2016/5/10/chartex" xmlns:cx5="http://schemas.microsoft.com/office/drawing/2016/5/11/chartex" xmlns:cx6="http://schemas.microsoft.com/office/drawing/2016/5/12/chartex" xmlns:cx7="http://schemas.microsoft.com/office/drawing/2016/5/13/chartex" xmlns:cx8="http://schemas.microsoft.com/office/drawing/2016/5/14/chartex" xmlns:mc="http://schemas.openxmlformats.org/markup-compatibility/2006" xmlns:aink="http://schemas.microsoft.com/office/drawing/2016/ink" xmlns:am3d="http://schemas.microsoft.com/office/drawing/2017/model3d" xmlns:o="urn:schemas-microsoft-com:office:office" xmlns:r="http://schemas.openxmlformats.org/officeDocument/2006/relationships" xmlns:m="http://schemas.openxmlformats.org/officeDocument/2006/math" xmlns:v="urn:schemas-microsoft-com:vml" xmlns:wp14="http://schemas.microsoft.com/office/word/2010/wordprocessingDrawing" xmlns:wp="http://schemas.openxmlformats.org/drawingml/2006/wordprocessingDrawing" xmlns:w10="urn:schemas-microsoft-com:office:word" xmlns:w="http://schemas.openxmlformats.org/wordprocessingml/2006/main" xmlns:w14="http://schemas.microsoft.com/office/word/2010/wordml" xmlns:w15="http://schemas.microsoft.com/office/word/2012/wordml" xmlns:w16cid="http://schemas.microsoft.com/office/word/2016/wordml/cid" xmlns:w16se="http://schemas.microsoft.com/office/word/2015/wordml/symex" xmlns:wpg="http://schemas.microsoft.com/office/word/2010/wordprocessingGroup" xmlns:wpi="http://schemas.microsoft.com/office/word/2010/wordprocessingInk" xmlns:wne="http://schemas.microsoft.com/office/word/2006/wordml" xmlns:wps="http://schemas.microsoft.com/office/word/2010/wordprocessingShape" mc:Ignorable="w14 w15 w16se w16cid wp14">
+<w:ftr xmlns:wpc="http://schemas.microsoft.com/office/word/2010/wordprocessingCanvas" xmlns:cx="http://schemas.microsoft.com/office/drawing/2014/chartex" xmlns:cx1="http://schemas.microsoft.com/office/drawing/2015/9/8/chartex" xmlns:cx2="http://schemas.microsoft.com/office/drawing/2015/10/21/chartex" xmlns:cx3="http://schemas.microsoft.com/office/drawing/2016/5/9/chartex" xmlns:cx4="http://schemas.microsoft.com/office/drawing/2016/5/10/chartex" xmlns:cx5="http://schemas.microsoft.com/office/drawing/2016/5/11/chartex" xmlns:cx6="http://schemas.microsoft.com/office/drawing/2016/5/12/chartex" xmlns:cx7="http://schemas.microsoft.com/office/drawing/2016/5/13/chartex" xmlns:cx8="http://schemas.microsoft.com/office/drawing/2016/5/14/chartex" xmlns:mc="http://schemas.openxmlformats.org/markup-compatibility/2006" xmlns:aink="http://schemas.microsoft.com/office/drawing/2016/ink" xmlns:am3d="http://schemas.microsoft.com/office/drawing/2017/model3d" xmlns:o="urn:schemas-microsoft-com:office:office" xmlns:r="http://schemas.openxmlformats.org/officeDocument/2006/relationships" xmlns:m="http://schemas.openxmlformats.org/officeDocument/2006/math" xmlns:v="urn:schemas-microsoft-com:vml" xmlns:wp14="http://schemas.microsoft.com/office/word/2010/wordprocessingDrawing" xmlns:wp="http://schemas.openxmlformats.org/drawingml/2006/wordprocessingDrawing" xmlns:w10="urn:schemas-microsoft-com:office:word" xmlns:w="http://schemas.openxmlformats.org/wordprocessingml/2006/main" xmlns:w14="http://schemas.microsoft.com/office/word/2010/wordml" xmlns:w15="http://schemas.microsoft.com/office/word/2012/wordml" xmlns:w16cex="http://schemas.microsoft.com/office/word/2018/wordml/cex" xmlns:w16cid="http://schemas.microsoft.com/office/word/2016/wordml/cid" xmlns:w16="http://schemas.microsoft.com/office/word/2018/wordml" xmlns:w16sdtdh="http://schemas.microsoft.com/office/word/2020/wordml/sdtdatahash" xmlns:w16se="http://schemas.microsoft.com/office/word/2015/wordml/symex" xmlns:wpg="http://schemas.microsoft.com/office/word/2010/wordprocessingGroup" xmlns:wpi="http://schemas.microsoft.com/office/word/2010/wordprocessingInk" xmlns:wne="http://schemas.microsoft.com/office/word/2006/wordml" xmlns:wps="http://schemas.microsoft.com/office/word/2010/wordprocessingShape" mc:Ignorable="w14 w15 w16se w16cid w16 w16cex w16sdtdh wp14">
   <w:sdt>
     <w:sdtPr>
       <w:id w:val="1164978388"/>
@@ -919,7 +1030,7 @@
 </file>
 
 <file path=word/footnotes.xml><?xml version="1.0" encoding="utf-8"?>
-<w:footnotes xmlns:wpc="http://schemas.microsoft.com/office/word/2010/wordprocessingCanvas" xmlns:cx="http://schemas.microsoft.com/office/drawing/2014/chartex" xmlns:cx1="http://schemas.microsoft.com/office/drawing/2015/9/8/chartex" xmlns:cx2="http://schemas.microsoft.com/office/drawing/2015/10/21/chartex" xmlns:cx3="http://schemas.microsoft.com/office/drawing/2016/5/9/chartex" xmlns:cx4="http://schemas.microsoft.com/office/drawing/2016/5/10/chartex" xmlns:cx5="http://schemas.microsoft.com/office/drawing/2016/5/11/chartex" xmlns:cx6="http://schemas.microsoft.com/office/drawing/2016/5/12/chartex" xmlns:cx7="http://schemas.microsoft.com/office/drawing/2016/5/13/chartex" xmlns:cx8="http://schemas.microsoft.com/office/drawing/2016/5/14/chartex" xmlns:mc="http://schemas.openxmlformats.org/markup-compatibility/2006" xmlns:aink="http://schemas.microsoft.com/office/drawing/2016/ink" xmlns:am3d="http://schemas.microsoft.com/office/drawing/2017/model3d" xmlns:o="urn:schemas-microsoft-com:office:office" xmlns:r="http://schemas.openxmlformats.org/officeDocument/2006/relationships" xmlns:m="http://schemas.openxmlformats.org/officeDocument/2006/math" xmlns:v="urn:schemas-microsoft-com:vml" xmlns:wp14="http://schemas.microsoft.com/office/word/2010/wordprocessingDrawing" xmlns:wp="http://schemas.openxmlformats.org/drawingml/2006/wordprocessingDrawing" xmlns:w10="urn:schemas-microsoft-com:office:word" xmlns:w="http://schemas.openxmlformats.org/wordprocessingml/2006/main" xmlns:w14="http://schemas.microsoft.com/office/word/2010/wordml" xmlns:w15="http://schemas.microsoft.com/office/word/2012/wordml" xmlns:w16cid="http://schemas.microsoft.com/office/word/2016/wordml/cid" xmlns:w16se="http://schemas.microsoft.com/office/word/2015/wordml/symex" xmlns:wpg="http://schemas.microsoft.com/office/word/2010/wordprocessingGroup" xmlns:wpi="http://schemas.microsoft.com/office/word/2010/wordprocessingInk" xmlns:wne="http://schemas.microsoft.com/office/word/2006/wordml" xmlns:wps="http://schemas.microsoft.com/office/word/2010/wordprocessingShape" mc:Ignorable="w14 w15 w16se w16cid wp14">
+<w:footnotes xmlns:wpc="http://schemas.microsoft.com/office/word/2010/wordprocessingCanvas" xmlns:cx="http://schemas.microsoft.com/office/drawing/2014/chartex" xmlns:cx1="http://schemas.microsoft.com/office/drawing/2015/9/8/chartex" xmlns:cx2="http://schemas.microsoft.com/office/drawing/2015/10/21/chartex" xmlns:cx3="http://schemas.microsoft.com/office/drawing/2016/5/9/chartex" xmlns:cx4="http://schemas.microsoft.com/office/drawing/2016/5/10/chartex" xmlns:cx5="http://schemas.microsoft.com/office/drawing/2016/5/11/chartex" xmlns:cx6="http://schemas.microsoft.com/office/drawing/2016/5/12/chartex" xmlns:cx7="http://schemas.microsoft.com/office/drawing/2016/5/13/chartex" xmlns:cx8="http://schemas.microsoft.com/office/drawing/2016/5/14/chartex" xmlns:mc="http://schemas.openxmlformats.org/markup-compatibility/2006" xmlns:aink="http://schemas.microsoft.com/office/drawing/2016/ink" xmlns:am3d="http://schemas.microsoft.com/office/drawing/2017/model3d" xmlns:o="urn:schemas-microsoft-com:office:office" xmlns:r="http://schemas.openxmlformats.org/officeDocument/2006/relationships" xmlns:m="http://schemas.openxmlformats.org/officeDocument/2006/math" xmlns:v="urn:schemas-microsoft-com:vml" xmlns:wp14="http://schemas.microsoft.com/office/word/2010/wordprocessingDrawing" xmlns:wp="http://schemas.openxmlformats.org/drawingml/2006/wordprocessingDrawing" xmlns:w10="urn:schemas-microsoft-com:office:word" xmlns:w="http://schemas.openxmlformats.org/wordprocessingml/2006/main" xmlns:w14="http://schemas.microsoft.com/office/word/2010/wordml" xmlns:w15="http://schemas.microsoft.com/office/word/2012/wordml" xmlns:w16cex="http://schemas.microsoft.com/office/word/2018/wordml/cex" xmlns:w16cid="http://schemas.microsoft.com/office/word/2016/wordml/cid" xmlns:w16="http://schemas.microsoft.com/office/word/2018/wordml" xmlns:w16sdtdh="http://schemas.microsoft.com/office/word/2020/wordml/sdtdatahash" xmlns:w16se="http://schemas.microsoft.com/office/word/2015/wordml/symex" xmlns:wpg="http://schemas.microsoft.com/office/word/2010/wordprocessingGroup" xmlns:wpi="http://schemas.microsoft.com/office/word/2010/wordprocessingInk" xmlns:wne="http://schemas.microsoft.com/office/word/2006/wordml" xmlns:wps="http://schemas.microsoft.com/office/word/2010/wordprocessingShape" mc:Ignorable="w14 w15 w16se w16cid w16 w16cex w16sdtdh wp14">
   <w:footnote w:type="separator" w:id="-1">
     <w:p>
       <w:pPr>
@@ -944,7 +1055,7 @@
 </file>
 
 <file path=word/header1.xml><?xml version="1.0" encoding="utf-8"?>
-<w:hdr xmlns:wpc="http://schemas.microsoft.com/office/word/2010/wordprocessingCanvas" xmlns:cx="http://schemas.microsoft.com/office/drawing/2014/chartex" xmlns:cx1="http://schemas.microsoft.com/office/drawing/2015/9/8/chartex" xmlns:cx2="http://schemas.microsoft.com/office/drawing/2015/10/21/chartex" xmlns:cx3="http://schemas.microsoft.com/office/drawing/2016/5/9/chartex" xmlns:cx4="http://schemas.microsoft.com/office/drawing/2016/5/10/chartex" xmlns:cx5="http://schemas.microsoft.com/office/drawing/2016/5/11/chartex" xmlns:cx6="http://schemas.microsoft.com/office/drawing/2016/5/12/chartex" xmlns:cx7="http://schemas.microsoft.com/office/drawing/2016/5/13/chartex" xmlns:cx8="http://schemas.microsoft.com/office/drawing/2016/5/14/chartex" xmlns:mc="http://schemas.openxmlformats.org/markup-compatibility/2006" xmlns:aink="http://schemas.microsoft.com/office/drawing/2016/ink" xmlns:am3d="http://schemas.microsoft.com/office/drawing/2017/model3d" xmlns:o="urn:schemas-microsoft-com:office:office" xmlns:r="http://schemas.openxmlformats.org/officeDocument/2006/relationships" xmlns:m="http://schemas.openxmlformats.org/officeDocument/2006/math" xmlns:v="urn:schemas-microsoft-com:vml" xmlns:wp14="http://schemas.microsoft.com/office/word/2010/wordprocessingDrawing" xmlns:wp="http://schemas.openxmlformats.org/drawingml/2006/wordprocessingDrawing" xmlns:w10="urn:schemas-microsoft-com:office:word" xmlns:w="http://schemas.openxmlformats.org/wordprocessingml/2006/main" xmlns:w14="http://schemas.microsoft.com/office/word/2010/wordml" xmlns:w15="http://schemas.microsoft.com/office/word/2012/wordml" xmlns:w16cid="http://schemas.microsoft.com/office/word/2016/wordml/cid" xmlns:w16se="http://schemas.microsoft.com/office/word/2015/wordml/symex" xmlns:wpg="http://schemas.microsoft.com/office/word/2010/wordprocessingGroup" xmlns:wpi="http://schemas.microsoft.com/office/word/2010/wordprocessingInk" xmlns:wne="http://schemas.microsoft.com/office/word/2006/wordml" xmlns:wps="http://schemas.microsoft.com/office/word/2010/wordprocessingShape" mc:Ignorable="w14 w15 w16se w16cid wp14">
+<w:hdr xmlns:wpc="http://schemas.microsoft.com/office/word/2010/wordprocessingCanvas" xmlns:cx="http://schemas.microsoft.com/office/drawing/2014/chartex" xmlns:cx1="http://schemas.microsoft.com/office/drawing/2015/9/8/chartex" xmlns:cx2="http://schemas.microsoft.com/office/drawing/2015/10/21/chartex" xmlns:cx3="http://schemas.microsoft.com/office/drawing/2016/5/9/chartex" xmlns:cx4="http://schemas.microsoft.com/office/drawing/2016/5/10/chartex" xmlns:cx5="http://schemas.microsoft.com/office/drawing/2016/5/11/chartex" xmlns:cx6="http://schemas.microsoft.com/office/drawing/2016/5/12/chartex" xmlns:cx7="http://schemas.microsoft.com/office/drawing/2016/5/13/chartex" xmlns:cx8="http://schemas.microsoft.com/office/drawing/2016/5/14/chartex" xmlns:mc="http://schemas.openxmlformats.org/markup-compatibility/2006" xmlns:aink="http://schemas.microsoft.com/office/drawing/2016/ink" xmlns:am3d="http://schemas.microsoft.com/office/drawing/2017/model3d" xmlns:o="urn:schemas-microsoft-com:office:office" xmlns:r="http://schemas.openxmlformats.org/officeDocument/2006/relationships" xmlns:m="http://schemas.openxmlformats.org/officeDocument/2006/math" xmlns:v="urn:schemas-microsoft-com:vml" xmlns:wp14="http://schemas.microsoft.com/office/word/2010/wordprocessingDrawing" xmlns:wp="http://schemas.openxmlformats.org/drawingml/2006/wordprocessingDrawing" xmlns:w10="urn:schemas-microsoft-com:office:word" xmlns:w="http://schemas.openxmlformats.org/wordprocessingml/2006/main" xmlns:w14="http://schemas.microsoft.com/office/word/2010/wordml" xmlns:w15="http://schemas.microsoft.com/office/word/2012/wordml" xmlns:w16cex="http://schemas.microsoft.com/office/word/2018/wordml/cex" xmlns:w16cid="http://schemas.microsoft.com/office/word/2016/wordml/cid" xmlns:w16="http://schemas.microsoft.com/office/word/2018/wordml" xmlns:w16sdtdh="http://schemas.microsoft.com/office/word/2020/wordml/sdtdatahash" xmlns:w16se="http://schemas.microsoft.com/office/word/2015/wordml/symex" xmlns:wpg="http://schemas.microsoft.com/office/word/2010/wordprocessingGroup" xmlns:wpi="http://schemas.microsoft.com/office/word/2010/wordprocessingInk" xmlns:wne="http://schemas.microsoft.com/office/word/2006/wordml" xmlns:wps="http://schemas.microsoft.com/office/word/2010/wordprocessingShape" mc:Ignorable="w14 w15 w16se w16cid w16 w16cex w16sdtdh wp14">
   <w:p>
     <w:pPr>
       <w:pStyle w:val="Heading2"/>
@@ -957,7 +1068,7 @@
 </file>
 
 <file path=word/styles.xml><?xml version="1.0" encoding="utf-8"?>
-<w:styles xmlns:mc="http://schemas.openxmlformats.org/markup-compatibility/2006" xmlns:r="http://schemas.openxmlformats.org/officeDocument/2006/relationships" xmlns:w="http://schemas.openxmlformats.org/wordprocessingml/2006/main" xmlns:w14="http://schemas.microsoft.com/office/word/2010/wordml" xmlns:w15="http://schemas.microsoft.com/office/word/2012/wordml" xmlns:w16cid="http://schemas.microsoft.com/office/word/2016/wordml/cid" xmlns:w16se="http://schemas.microsoft.com/office/word/2015/wordml/symex" mc:Ignorable="w14 w15 w16se w16cid">
+<w:styles xmlns:mc="http://schemas.openxmlformats.org/markup-compatibility/2006" xmlns:r="http://schemas.openxmlformats.org/officeDocument/2006/relationships" xmlns:w="http://schemas.openxmlformats.org/wordprocessingml/2006/main" xmlns:w14="http://schemas.microsoft.com/office/word/2010/wordml" xmlns:w15="http://schemas.microsoft.com/office/word/2012/wordml" xmlns:w16cex="http://schemas.microsoft.com/office/word/2018/wordml/cex" xmlns:w16cid="http://schemas.microsoft.com/office/word/2016/wordml/cid" xmlns:w16="http://schemas.microsoft.com/office/word/2018/wordml" xmlns:w16sdtdh="http://schemas.microsoft.com/office/word/2020/wordml/sdtdatahash" xmlns:w16se="http://schemas.microsoft.com/office/word/2015/wordml/symex" mc:Ignorable="w14 w15 w16se w16cid w16 w16cex w16sdtdh">
   <w:docDefaults>
     <w:rPrDefault>
       <w:rPr>

</xml_diff>